<commit_message>
Samba eta ip egida. Datu basea 1.1 asita
documentazio falta
</commit_message>
<xml_diff>
--- a/Mugarriak/Datu-Baseak/1.1.docx
+++ b/Mugarriak/Datu-Baseak/1.1.docx
@@ -4,13 +4,9 @@
   <w:body>
     <w:p>
       <w:r>
-        <w:rPr>
-          <w:noProof/>
-          <w:lang w:val="es-ES" w:eastAsia="es-ES"/>
-        </w:rPr>
         <w:drawing>
-          <wp:inline distT="0" distB="0" distL="0" distR="0" wp14:anchorId="2FA0395F" wp14:editId="2AAA8053">
-            <wp:extent cx="4153480" cy="247685"/>
+          <wp:inline distT="0" distB="0" distL="0" distR="0" wp14:anchorId="02DC1C3B" wp14:editId="47AC5DF1">
+            <wp:extent cx="4010585" cy="228632"/>
             <wp:effectExtent l="0" t="0" r="0" b="0"/>
             <wp:docPr id="1" name="Irudia 1"/>
             <wp:cNvGraphicFramePr>
@@ -32,7 +28,7 @@
                   <pic:spPr>
                     <a:xfrm>
                       <a:off x="0" y="0"/>
-                      <a:ext cx="4153480" cy="247685"/>
+                      <a:ext cx="4010585" cy="228632"/>
                     </a:xfrm>
                     <a:prstGeom prst="rect">
                       <a:avLst/>
@@ -44,23 +40,6 @@
           </wp:inline>
         </w:drawing>
       </w:r>
-      <w:r>
-        <w:rPr>
-          <w:noProof/>
-          <w:lang w:val="es-ES" w:eastAsia="es-ES"/>
-        </w:rPr>
-        <w:t xml:space="preserve"> </w:t>
-      </w:r>
-    </w:p>
-    <w:p>
-      <w:hyperlink r:id="rId5" w:history="1">
-        <w:r>
-          <w:rPr>
-            <w:rStyle w:val="Hiperesteka"/>
-          </w:rPr>
-          <w:t>https://download.oracle.com/otn-pub/otn_software/db-free/oracle-database-free-23c-1.0-1.el8.x86_64.rpm</w:t>
-        </w:r>
-      </w:hyperlink>
       <w:bookmarkStart w:id="0" w:name="_GoBack"/>
       <w:bookmarkEnd w:id="0"/>
     </w:p>

</xml_diff>